<commit_message>
Funções do sistema atualizados
</commit_message>
<xml_diff>
--- a/docs/Funções Para o Sistema De Agronegócio.docx
+++ b/docs/Funções Para o Sistema De Agronegócio.docx
@@ -1,6 +1,6 @@
 
 <file path=word/document.xml><?xml version="1.0" encoding="utf-8"?>
-<w:document xmlns:wpc="http://schemas.microsoft.com/office/word/2010/wordprocessingCanvas" xmlns:cx="http://schemas.microsoft.com/office/drawing/2014/chartex" xmlns:cx1="http://schemas.microsoft.com/office/drawing/2015/9/8/chartex" xmlns:cx2="http://schemas.microsoft.com/office/drawing/2015/10/21/chartex" xmlns:cx3="http://schemas.microsoft.com/office/drawing/2016/5/9/chartex" xmlns:cx4="http://schemas.microsoft.com/office/drawing/2016/5/10/chartex" xmlns:cx5="http://schemas.microsoft.com/office/drawing/2016/5/11/chartex" xmlns:cx6="http://schemas.microsoft.com/office/drawing/2016/5/12/chartex" xmlns:cx7="http://schemas.microsoft.com/office/drawing/2016/5/13/chartex" xmlns:cx8="http://schemas.microsoft.com/office/drawing/2016/5/14/chartex" xmlns:mc="http://schemas.openxmlformats.org/markup-compatibility/2006" xmlns:aink="http://schemas.microsoft.com/office/drawing/2016/ink" xmlns:am3d="http://schemas.microsoft.com/office/drawing/2017/model3d" xmlns:o="urn:schemas-microsoft-com:office:office" xmlns:oel="http://schemas.microsoft.com/office/2019/extlst" xmlns:r="http://schemas.openxmlformats.org/officeDocument/2006/relationships" xmlns:m="http://schemas.openxmlformats.org/officeDocument/2006/math" xmlns:v="urn:schemas-microsoft-com:vml" xmlns:wp14="http://schemas.microsoft.com/office/word/2010/wordprocessingDrawing" xmlns:wp="http://schemas.openxmlformats.org/drawingml/2006/wordprocessingDrawing" xmlns:w10="urn:schemas-microsoft-com:office:word" xmlns:w="http://schemas.openxmlformats.org/wordprocessingml/2006/main" xmlns:w14="http://schemas.microsoft.com/office/word/2010/wordml" xmlns:w15="http://schemas.microsoft.com/office/word/2012/wordml" xmlns:w16cex="http://schemas.microsoft.com/office/word/2018/wordml/cex" xmlns:w16cid="http://schemas.microsoft.com/office/word/2016/wordml/cid" xmlns:w16="http://schemas.microsoft.com/office/word/2018/wordml" xmlns:w16du="http://schemas.microsoft.com/office/word/2023/wordml/word16du" xmlns:w16sdtdh="http://schemas.microsoft.com/office/word/2020/wordml/sdtdatahash" xmlns:w16sdtfl="http://schemas.microsoft.com/office/word/2024/wordml/sdtformatlock" xmlns:w16se="http://schemas.microsoft.com/office/word/2015/wordml/symex" xmlns:wpg="http://schemas.microsoft.com/office/word/2010/wordprocessingGroup" xmlns:wpi="http://schemas.microsoft.com/office/word/2010/wordprocessingInk" xmlns:wne="http://schemas.microsoft.com/office/word/2006/wordml" xmlns:wps="http://schemas.microsoft.com/office/word/2010/wordprocessingShape" mc:Ignorable="w14 w15 w16se w16cid w16 w16cex w16sdtdh w16sdtfl w16du wp14">
+<w:document xmlns:wpc="http://schemas.microsoft.com/office/word/2010/wordprocessingCanvas" xmlns:cx="http://schemas.microsoft.com/office/drawing/2014/chartex" xmlns:mc="http://schemas.openxmlformats.org/markup-compatibility/2006" xmlns:o="urn:schemas-microsoft-com:office:office" xmlns:r="http://schemas.openxmlformats.org/officeDocument/2006/relationships" xmlns:m="http://schemas.openxmlformats.org/officeDocument/2006/math" xmlns:v="urn:schemas-microsoft-com:vml" xmlns:wp14="http://schemas.microsoft.com/office/word/2010/wordprocessingDrawing" xmlns:wp="http://schemas.openxmlformats.org/drawingml/2006/wordprocessingDrawing" xmlns:w10="urn:schemas-microsoft-com:office:word" xmlns:w="http://schemas.openxmlformats.org/wordprocessingml/2006/main" xmlns:w14="http://schemas.microsoft.com/office/word/2010/wordml" xmlns:w15="http://schemas.microsoft.com/office/word/2012/wordml" xmlns:w16se="http://schemas.microsoft.com/office/word/2015/wordml/symex" xmlns:wpg="http://schemas.microsoft.com/office/word/2010/wordprocessingGroup" xmlns:wpi="http://schemas.microsoft.com/office/word/2010/wordprocessingInk" xmlns:wne="http://schemas.microsoft.com/office/word/2006/wordml" xmlns:wps="http://schemas.microsoft.com/office/word/2010/wordprocessingShape" mc:Ignorable="w14 w15 w16se wp14">
   <w:body>
     <w:p>
       <w:pPr>
@@ -172,8 +172,171 @@
     <w:p>
       <w:pPr>
         <w:jc w:val="both"/>
+        <w:rPr>
+          <w:b/>
+        </w:rPr>
       </w:pPr>
     </w:p>
+    <w:p>
+      <w:pPr>
+        <w:jc w:val="both"/>
+        <w:rPr>
+          <w:b/>
+        </w:rPr>
+      </w:pPr>
+      <w:r>
+        <w:rPr>
+          <w:b/>
+        </w:rPr>
+        <w:t>Função por tipo de usuário:</w:t>
+      </w:r>
+    </w:p>
+    <w:tbl>
+      <w:tblPr>
+        <w:tblStyle w:val="TabeladeGrade5Escura-nfase1"/>
+        <w:tblW w:w="0" w:type="auto"/>
+        <w:tblLook w:val="04A0" w:firstRow="1" w:lastRow="0" w:firstColumn="1" w:lastColumn="0" w:noHBand="0" w:noVBand="1"/>
+      </w:tblPr>
+      <w:tblGrid>
+        <w:gridCol w:w="4247"/>
+        <w:gridCol w:w="4247"/>
+      </w:tblGrid>
+      <w:tr>
+        <w:trPr>
+          <w:cnfStyle w:val="100000000000" w:firstRow="1" w:lastRow="0" w:firstColumn="0" w:lastColumn="0" w:oddVBand="0" w:evenVBand="0" w:oddHBand="0" w:evenHBand="0" w:firstRowFirstColumn="0" w:firstRowLastColumn="0" w:lastRowFirstColumn="0" w:lastRowLastColumn="0"/>
+          <w:trHeight w:val="525"/>
+        </w:trPr>
+        <w:tc>
+          <w:tcPr>
+            <w:cnfStyle w:val="001000000000" w:firstRow="0" w:lastRow="0" w:firstColumn="1" w:lastColumn="0" w:oddVBand="0" w:evenVBand="0" w:oddHBand="0" w:evenHBand="0" w:firstRowFirstColumn="0" w:firstRowLastColumn="0" w:lastRowFirstColumn="0" w:lastRowLastColumn="0"/>
+            <w:tcW w:w="4247" w:type="dxa"/>
+            <w:vAlign w:val="center"/>
+          </w:tcPr>
+          <w:p>
+            <w:r>
+              <w:t>Função</w:t>
+            </w:r>
+          </w:p>
+        </w:tc>
+        <w:tc>
+          <w:tcPr>
+            <w:tcW w:w="4247" w:type="dxa"/>
+            <w:vAlign w:val="center"/>
+          </w:tcPr>
+          <w:p>
+            <w:pPr>
+              <w:cnfStyle w:val="100000000000" w:firstRow="1" w:lastRow="0" w:firstColumn="0" w:lastColumn="0" w:oddVBand="0" w:evenVBand="0" w:oddHBand="0" w:evenHBand="0" w:firstRowFirstColumn="0" w:firstRowLastColumn="0" w:lastRowFirstColumn="0" w:lastRowLastColumn="0"/>
+            </w:pPr>
+            <w:r>
+              <w:t>Ações no Sistema</w:t>
+            </w:r>
+          </w:p>
+        </w:tc>
+      </w:tr>
+      <w:tr>
+        <w:trPr>
+          <w:cnfStyle w:val="000000100000" w:firstRow="0" w:lastRow="0" w:firstColumn="0" w:lastColumn="0" w:oddVBand="0" w:evenVBand="0" w:oddHBand="1" w:evenHBand="0" w:firstRowFirstColumn="0" w:firstRowLastColumn="0" w:lastRowFirstColumn="0" w:lastRowLastColumn="0"/>
+          <w:trHeight w:val="1037"/>
+        </w:trPr>
+        <w:tc>
+          <w:tcPr>
+            <w:cnfStyle w:val="001000000000" w:firstRow="0" w:lastRow="0" w:firstColumn="1" w:lastColumn="0" w:oddVBand="0" w:evenVBand="0" w:oddHBand="0" w:evenHBand="0" w:firstRowFirstColumn="0" w:firstRowLastColumn="0" w:lastRowFirstColumn="0" w:lastRowLastColumn="0"/>
+            <w:tcW w:w="4247" w:type="dxa"/>
+            <w:vAlign w:val="center"/>
+          </w:tcPr>
+          <w:p>
+            <w:r>
+              <w:t>Cliente</w:t>
+            </w:r>
+          </w:p>
+        </w:tc>
+        <w:tc>
+          <w:tcPr>
+            <w:tcW w:w="4247" w:type="dxa"/>
+            <w:vAlign w:val="center"/>
+          </w:tcPr>
+          <w:p>
+            <w:pPr>
+              <w:cnfStyle w:val="000000100000" w:firstRow="0" w:lastRow="0" w:firstColumn="0" w:lastColumn="0" w:oddVBand="0" w:evenVBand="0" w:oddHBand="1" w:evenHBand="0" w:firstRowFirstColumn="0" w:firstRowLastColumn="0" w:lastRowFirstColumn="0" w:lastRowLastColumn="0"/>
+            </w:pPr>
+            <w:r>
+              <w:t>Navegar por produtos, fazer pedidos, pagar, acompanhar entregas, avaliar produtor/motorista</w:t>
+            </w:r>
+          </w:p>
+        </w:tc>
+      </w:tr>
+      <w:tr>
+        <w:trPr>
+          <w:trHeight w:val="995"/>
+        </w:trPr>
+        <w:tc>
+          <w:tcPr>
+            <w:cnfStyle w:val="001000000000" w:firstRow="0" w:lastRow="0" w:firstColumn="1" w:lastColumn="0" w:oddVBand="0" w:evenVBand="0" w:oddHBand="0" w:evenHBand="0" w:firstRowFirstColumn="0" w:firstRowLastColumn="0" w:lastRowFirstColumn="0" w:lastRowLastColumn="0"/>
+            <w:tcW w:w="4247" w:type="dxa"/>
+            <w:vAlign w:val="center"/>
+          </w:tcPr>
+          <w:p>
+            <w:r>
+              <w:t>Produtor</w:t>
+            </w:r>
+          </w:p>
+        </w:tc>
+        <w:tc>
+          <w:tcPr>
+            <w:tcW w:w="4247" w:type="dxa"/>
+            <w:vAlign w:val="center"/>
+          </w:tcPr>
+          <w:p>
+            <w:pPr>
+              <w:cnfStyle w:val="000000000000" w:firstRow="0" w:lastRow="0" w:firstColumn="0" w:lastColumn="0" w:oddVBand="0" w:evenVBand="0" w:oddHBand="0" w:evenHBand="0" w:firstRowFirstColumn="0" w:firstRowLastColumn="0" w:lastRowFirstColumn="0" w:lastRowLastColumn="0"/>
+            </w:pPr>
+            <w:r>
+              <w:t>Cadastrar produtos, aceitar/recusar pedidos, acompanhar status de entrega, visualizar relatórios</w:t>
+            </w:r>
+          </w:p>
+        </w:tc>
+      </w:tr>
+      <w:tr>
+        <w:trPr>
+          <w:cnfStyle w:val="000000100000" w:firstRow="0" w:lastRow="0" w:firstColumn="0" w:lastColumn="0" w:oddVBand="0" w:evenVBand="0" w:oddHBand="1" w:evenHBand="0" w:firstRowFirstColumn="0" w:firstRowLastColumn="0" w:lastRowFirstColumn="0" w:lastRowLastColumn="0"/>
+          <w:trHeight w:val="981"/>
+        </w:trPr>
+        <w:tc>
+          <w:tcPr>
+            <w:cnfStyle w:val="001000000000" w:firstRow="0" w:lastRow="0" w:firstColumn="1" w:lastColumn="0" w:oddVBand="0" w:evenVBand="0" w:oddHBand="0" w:evenHBand="0" w:firstRowFirstColumn="0" w:firstRowLastColumn="0" w:lastRowFirstColumn="0" w:lastRowLastColumn="0"/>
+            <w:tcW w:w="4247" w:type="dxa"/>
+            <w:vAlign w:val="center"/>
+          </w:tcPr>
+          <w:p>
+            <w:r>
+              <w:t>Motorista</w:t>
+            </w:r>
+          </w:p>
+        </w:tc>
+        <w:tc>
+          <w:tcPr>
+            <w:tcW w:w="4247" w:type="dxa"/>
+            <w:vAlign w:val="center"/>
+          </w:tcPr>
+          <w:p>
+            <w:pPr>
+              <w:cnfStyle w:val="000000100000" w:firstRow="0" w:lastRow="0" w:firstColumn="0" w:lastColumn="0" w:oddVBand="0" w:evenVBand="0" w:oddHBand="1" w:evenHBand="0" w:firstRowFirstColumn="0" w:firstRowLastColumn="0" w:lastRowFirstColumn="0" w:lastRowLastColumn="0"/>
+            </w:pPr>
+            <w:r>
+              <w:t>Ver pedidos/rotas, aceitar</w:t>
+            </w:r>
+            <w:r>
+              <w:t>/recusar</w:t>
+            </w:r>
+            <w:bookmarkStart w:id="0" w:name="_GoBack"/>
+            <w:bookmarkEnd w:id="0"/>
+            <w:r>
+              <w:t xml:space="preserve"> entregas, atualizar status, acessar contato do produtor/cliente</w:t>
+            </w:r>
+          </w:p>
+        </w:tc>
+      </w:tr>
+    </w:tbl>
     <w:p>
       <w:pPr>
         <w:jc w:val="both"/>
@@ -190,7 +353,7 @@
 </file>
 
 <file path=word/numbering.xml><?xml version="1.0" encoding="utf-8"?>
-<w:numbering xmlns:wpc="http://schemas.microsoft.com/office/word/2010/wordprocessingCanvas" xmlns:cx="http://schemas.microsoft.com/office/drawing/2014/chartex" xmlns:cx1="http://schemas.microsoft.com/office/drawing/2015/9/8/chartex" xmlns:cx2="http://schemas.microsoft.com/office/drawing/2015/10/21/chartex" xmlns:cx3="http://schemas.microsoft.com/office/drawing/2016/5/9/chartex" xmlns:cx4="http://schemas.microsoft.com/office/drawing/2016/5/10/chartex" xmlns:cx5="http://schemas.microsoft.com/office/drawing/2016/5/11/chartex" xmlns:cx6="http://schemas.microsoft.com/office/drawing/2016/5/12/chartex" xmlns:cx7="http://schemas.microsoft.com/office/drawing/2016/5/13/chartex" xmlns:cx8="http://schemas.microsoft.com/office/drawing/2016/5/14/chartex" xmlns:mc="http://schemas.openxmlformats.org/markup-compatibility/2006" xmlns:aink="http://schemas.microsoft.com/office/drawing/2016/ink" xmlns:am3d="http://schemas.microsoft.com/office/drawing/2017/model3d" xmlns:o="urn:schemas-microsoft-com:office:office" xmlns:oel="http://schemas.microsoft.com/office/2019/extlst" xmlns:r="http://schemas.openxmlformats.org/officeDocument/2006/relationships" xmlns:m="http://schemas.openxmlformats.org/officeDocument/2006/math" xmlns:v="urn:schemas-microsoft-com:vml" xmlns:wp14="http://schemas.microsoft.com/office/word/2010/wordprocessingDrawing" xmlns:wp="http://schemas.openxmlformats.org/drawingml/2006/wordprocessingDrawing" xmlns:w10="urn:schemas-microsoft-com:office:word" xmlns:w="http://schemas.openxmlformats.org/wordprocessingml/2006/main" xmlns:w14="http://schemas.microsoft.com/office/word/2010/wordml" xmlns:w15="http://schemas.microsoft.com/office/word/2012/wordml" xmlns:w16cex="http://schemas.microsoft.com/office/word/2018/wordml/cex" xmlns:w16cid="http://schemas.microsoft.com/office/word/2016/wordml/cid" xmlns:w16="http://schemas.microsoft.com/office/word/2018/wordml" xmlns:w16du="http://schemas.microsoft.com/office/word/2023/wordml/word16du" xmlns:w16sdtdh="http://schemas.microsoft.com/office/word/2020/wordml/sdtdatahash" xmlns:w16sdtfl="http://schemas.microsoft.com/office/word/2024/wordml/sdtformatlock" xmlns:w16se="http://schemas.microsoft.com/office/word/2015/wordml/symex" xmlns:wpg="http://schemas.microsoft.com/office/word/2010/wordprocessingGroup" xmlns:wpi="http://schemas.microsoft.com/office/word/2010/wordprocessingInk" xmlns:wne="http://schemas.microsoft.com/office/word/2006/wordml" xmlns:wps="http://schemas.microsoft.com/office/word/2010/wordprocessingShape" mc:Ignorable="w14 w15 w16se w16cid w16 w16cex w16sdtdh w16sdtfl w16du wp14">
+<w:numbering xmlns:wpc="http://schemas.microsoft.com/office/word/2010/wordprocessingCanvas" xmlns:cx="http://schemas.microsoft.com/office/drawing/2014/chartex" xmlns:mc="http://schemas.openxmlformats.org/markup-compatibility/2006" xmlns:o="urn:schemas-microsoft-com:office:office" xmlns:r="http://schemas.openxmlformats.org/officeDocument/2006/relationships" xmlns:m="http://schemas.openxmlformats.org/officeDocument/2006/math" xmlns:v="urn:schemas-microsoft-com:vml" xmlns:wp14="http://schemas.microsoft.com/office/word/2010/wordprocessingDrawing" xmlns:wp="http://schemas.openxmlformats.org/drawingml/2006/wordprocessingDrawing" xmlns:w10="urn:schemas-microsoft-com:office:word" xmlns:w="http://schemas.openxmlformats.org/wordprocessingml/2006/main" xmlns:w14="http://schemas.microsoft.com/office/word/2010/wordml" xmlns:w15="http://schemas.microsoft.com/office/word/2012/wordml" xmlns:w16se="http://schemas.microsoft.com/office/word/2015/wordml/symex" xmlns:wpg="http://schemas.microsoft.com/office/word/2010/wordprocessingGroup" xmlns:wpi="http://schemas.microsoft.com/office/word/2010/wordprocessingInk" xmlns:wne="http://schemas.microsoft.com/office/word/2006/wordml" xmlns:wps="http://schemas.microsoft.com/office/word/2010/wordprocessingShape" mc:Ignorable="w14 w15 w16se wp14">
   <w:abstractNum w:abstractNumId="0" w15:restartNumberingAfterBreak="0">
     <w:nsid w:val="6DFF3071"/>
     <w:multiLevelType w:val="hybridMultilevel"/>
@@ -304,14 +467,14 @@
       </w:rPr>
     </w:lvl>
   </w:abstractNum>
-  <w:num w:numId="1" w16cid:durableId="299267726">
+  <w:num w:numId="1">
     <w:abstractNumId w:val="0"/>
   </w:num>
 </w:numbering>
 </file>
 
 <file path=word/styles.xml><?xml version="1.0" encoding="utf-8"?>
-<w:styles xmlns:mc="http://schemas.openxmlformats.org/markup-compatibility/2006" xmlns:r="http://schemas.openxmlformats.org/officeDocument/2006/relationships" xmlns:w="http://schemas.openxmlformats.org/wordprocessingml/2006/main" xmlns:w14="http://schemas.microsoft.com/office/word/2010/wordml" xmlns:w15="http://schemas.microsoft.com/office/word/2012/wordml" xmlns:w16cex="http://schemas.microsoft.com/office/word/2018/wordml/cex" xmlns:w16cid="http://schemas.microsoft.com/office/word/2016/wordml/cid" xmlns:w16="http://schemas.microsoft.com/office/word/2018/wordml" xmlns:w16du="http://schemas.microsoft.com/office/word/2023/wordml/word16du" xmlns:w16sdtdh="http://schemas.microsoft.com/office/word/2020/wordml/sdtdatahash" xmlns:w16sdtfl="http://schemas.microsoft.com/office/word/2024/wordml/sdtformatlock" xmlns:w16se="http://schemas.microsoft.com/office/word/2015/wordml/symex" mc:Ignorable="w14 w15 w16se w16cid w16 w16cex w16sdtdh w16sdtfl w16du">
+<w:styles xmlns:mc="http://schemas.openxmlformats.org/markup-compatibility/2006" xmlns:r="http://schemas.openxmlformats.org/officeDocument/2006/relationships" xmlns:w="http://schemas.openxmlformats.org/wordprocessingml/2006/main" xmlns:w14="http://schemas.microsoft.com/office/word/2010/wordml" xmlns:w15="http://schemas.microsoft.com/office/word/2012/wordml" xmlns:w16se="http://schemas.microsoft.com/office/word/2015/wordml/symex" mc:Ignorable="w14 w15 w16se">
   <w:docDefaults>
     <w:rPrDefault>
       <w:rPr>
@@ -329,7 +492,7 @@
       </w:pPr>
     </w:pPrDefault>
   </w:docDefaults>
-  <w:latentStyles w:defLockedState="0" w:defUIPriority="99" w:defSemiHidden="0" w:defUnhideWhenUsed="0" w:defQFormat="0" w:count="376">
+  <w:latentStyles w:defLockedState="0" w:defUIPriority="99" w:defSemiHidden="0" w:defUnhideWhenUsed="0" w:defQFormat="0" w:count="371">
     <w:lsdException w:name="Normal" w:uiPriority="0" w:qFormat="1"/>
     <w:lsdException w:name="heading 1" w:uiPriority="9" w:qFormat="1"/>
     <w:lsdException w:name="heading 2" w:semiHidden="1" w:uiPriority="9" w:unhideWhenUsed="1" w:qFormat="1"/>
@@ -701,11 +864,6 @@
     <w:lsdException w:name="List Table 5 Dark Accent 6" w:uiPriority="50"/>
     <w:lsdException w:name="List Table 6 Colorful Accent 6" w:uiPriority="51"/>
     <w:lsdException w:name="List Table 7 Colorful Accent 6" w:uiPriority="52"/>
-    <w:lsdException w:name="Mention" w:semiHidden="1" w:unhideWhenUsed="1"/>
-    <w:lsdException w:name="Smart Hyperlink" w:semiHidden="1" w:unhideWhenUsed="1"/>
-    <w:lsdException w:name="Hashtag" w:semiHidden="1" w:unhideWhenUsed="1"/>
-    <w:lsdException w:name="Unresolved Mention" w:semiHidden="1" w:unhideWhenUsed="1"/>
-    <w:lsdException w:name="Smart Link" w:semiHidden="1" w:unhideWhenUsed="1"/>
   </w:latentStyles>
   <w:style w:type="paragraph" w:default="1" w:styleId="Normal">
     <w:name w:val="Normal"/>
@@ -715,7 +873,7 @@
     <w:name w:val="heading 1"/>
     <w:basedOn w:val="Normal"/>
     <w:next w:val="Normal"/>
-    <w:link w:val="Ttulo1Carter"/>
+    <w:link w:val="Ttulo1Char"/>
     <w:uiPriority w:val="9"/>
     <w:qFormat/>
     <w:rsid w:val="00626A38"/>
@@ -736,7 +894,7 @@
     <w:name w:val="heading 2"/>
     <w:basedOn w:val="Normal"/>
     <w:next w:val="Normal"/>
-    <w:link w:val="Ttulo2Carter"/>
+    <w:link w:val="Ttulo2Char"/>
     <w:uiPriority w:val="9"/>
     <w:semiHidden/>
     <w:unhideWhenUsed/>
@@ -759,7 +917,7 @@
     <w:name w:val="heading 3"/>
     <w:basedOn w:val="Normal"/>
     <w:next w:val="Normal"/>
-    <w:link w:val="Ttulo3Carter"/>
+    <w:link w:val="Ttulo3Char"/>
     <w:uiPriority w:val="9"/>
     <w:semiHidden/>
     <w:unhideWhenUsed/>
@@ -782,7 +940,7 @@
     <w:name w:val="heading 4"/>
     <w:basedOn w:val="Normal"/>
     <w:next w:val="Normal"/>
-    <w:link w:val="Ttulo4Carter"/>
+    <w:link w:val="Ttulo4Char"/>
     <w:uiPriority w:val="9"/>
     <w:semiHidden/>
     <w:unhideWhenUsed/>
@@ -805,7 +963,7 @@
     <w:name w:val="heading 5"/>
     <w:basedOn w:val="Normal"/>
     <w:next w:val="Normal"/>
-    <w:link w:val="Ttulo5Carter"/>
+    <w:link w:val="Ttulo5Char"/>
     <w:uiPriority w:val="9"/>
     <w:semiHidden/>
     <w:unhideWhenUsed/>
@@ -826,7 +984,7 @@
     <w:name w:val="heading 6"/>
     <w:basedOn w:val="Normal"/>
     <w:next w:val="Normal"/>
-    <w:link w:val="Ttulo6Carter"/>
+    <w:link w:val="Ttulo6Char"/>
     <w:uiPriority w:val="9"/>
     <w:semiHidden/>
     <w:unhideWhenUsed/>
@@ -849,7 +1007,7 @@
     <w:name w:val="heading 7"/>
     <w:basedOn w:val="Normal"/>
     <w:next w:val="Normal"/>
-    <w:link w:val="Ttulo7Carter"/>
+    <w:link w:val="Ttulo7Char"/>
     <w:uiPriority w:val="9"/>
     <w:semiHidden/>
     <w:unhideWhenUsed/>
@@ -870,7 +1028,7 @@
     <w:name w:val="heading 8"/>
     <w:basedOn w:val="Normal"/>
     <w:next w:val="Normal"/>
-    <w:link w:val="Ttulo8Carter"/>
+    <w:link w:val="Ttulo8Char"/>
     <w:uiPriority w:val="9"/>
     <w:semiHidden/>
     <w:unhideWhenUsed/>
@@ -893,7 +1051,7 @@
     <w:name w:val="heading 9"/>
     <w:basedOn w:val="Normal"/>
     <w:next w:val="Normal"/>
-    <w:link w:val="Ttulo9Carter"/>
+    <w:link w:val="Ttulo9Char"/>
     <w:uiPriority w:val="9"/>
     <w:semiHidden/>
     <w:unhideWhenUsed/>
@@ -910,10 +1068,9 @@
       <w:color w:val="272727" w:themeColor="text1" w:themeTint="D8"/>
     </w:rPr>
   </w:style>
-  <w:style w:type="character" w:default="1" w:styleId="Tipodeletrapredefinidodopargrafo">
+  <w:style w:type="character" w:default="1" w:styleId="Fontepargpadro">
     <w:name w:val="Default Paragraph Font"/>
     <w:uiPriority w:val="1"/>
-    <w:semiHidden/>
     <w:unhideWhenUsed/>
   </w:style>
   <w:style w:type="table" w:default="1" w:styleId="Tabelanormal">
@@ -937,9 +1094,9 @@
     <w:semiHidden/>
     <w:unhideWhenUsed/>
   </w:style>
-  <w:style w:type="character" w:customStyle="1" w:styleId="Ttulo1Carter">
-    <w:name w:val="Título 1 Caráter"/>
-    <w:basedOn w:val="Tipodeletrapredefinidodopargrafo"/>
+  <w:style w:type="character" w:customStyle="1" w:styleId="Ttulo1Char">
+    <w:name w:val="Título 1 Char"/>
+    <w:basedOn w:val="Fontepargpadro"/>
     <w:link w:val="Ttulo1"/>
     <w:uiPriority w:val="9"/>
     <w:rsid w:val="00626A38"/>
@@ -950,9 +1107,9 @@
       <w:szCs w:val="40"/>
     </w:rPr>
   </w:style>
-  <w:style w:type="character" w:customStyle="1" w:styleId="Ttulo2Carter">
-    <w:name w:val="Título 2 Caráter"/>
-    <w:basedOn w:val="Tipodeletrapredefinidodopargrafo"/>
+  <w:style w:type="character" w:customStyle="1" w:styleId="Ttulo2Char">
+    <w:name w:val="Título 2 Char"/>
+    <w:basedOn w:val="Fontepargpadro"/>
     <w:link w:val="Ttulo2"/>
     <w:uiPriority w:val="9"/>
     <w:semiHidden/>
@@ -964,9 +1121,9 @@
       <w:szCs w:val="32"/>
     </w:rPr>
   </w:style>
-  <w:style w:type="character" w:customStyle="1" w:styleId="Ttulo3Carter">
-    <w:name w:val="Título 3 Caráter"/>
-    <w:basedOn w:val="Tipodeletrapredefinidodopargrafo"/>
+  <w:style w:type="character" w:customStyle="1" w:styleId="Ttulo3Char">
+    <w:name w:val="Título 3 Char"/>
+    <w:basedOn w:val="Fontepargpadro"/>
     <w:link w:val="Ttulo3"/>
     <w:uiPriority w:val="9"/>
     <w:semiHidden/>
@@ -978,9 +1135,9 @@
       <w:szCs w:val="28"/>
     </w:rPr>
   </w:style>
-  <w:style w:type="character" w:customStyle="1" w:styleId="Ttulo4Carter">
-    <w:name w:val="Título 4 Caráter"/>
-    <w:basedOn w:val="Tipodeletrapredefinidodopargrafo"/>
+  <w:style w:type="character" w:customStyle="1" w:styleId="Ttulo4Char">
+    <w:name w:val="Título 4 Char"/>
+    <w:basedOn w:val="Fontepargpadro"/>
     <w:link w:val="Ttulo4"/>
     <w:uiPriority w:val="9"/>
     <w:semiHidden/>
@@ -992,9 +1149,9 @@
       <w:color w:val="2F5496" w:themeColor="accent1" w:themeShade="BF"/>
     </w:rPr>
   </w:style>
-  <w:style w:type="character" w:customStyle="1" w:styleId="Ttulo5Carter">
-    <w:name w:val="Título 5 Caráter"/>
-    <w:basedOn w:val="Tipodeletrapredefinidodopargrafo"/>
+  <w:style w:type="character" w:customStyle="1" w:styleId="Ttulo5Char">
+    <w:name w:val="Título 5 Char"/>
+    <w:basedOn w:val="Fontepargpadro"/>
     <w:link w:val="Ttulo5"/>
     <w:uiPriority w:val="9"/>
     <w:semiHidden/>
@@ -1004,9 +1161,9 @@
       <w:color w:val="2F5496" w:themeColor="accent1" w:themeShade="BF"/>
     </w:rPr>
   </w:style>
-  <w:style w:type="character" w:customStyle="1" w:styleId="Ttulo6Carter">
-    <w:name w:val="Título 6 Caráter"/>
-    <w:basedOn w:val="Tipodeletrapredefinidodopargrafo"/>
+  <w:style w:type="character" w:customStyle="1" w:styleId="Ttulo6Char">
+    <w:name w:val="Título 6 Char"/>
+    <w:basedOn w:val="Fontepargpadro"/>
     <w:link w:val="Ttulo6"/>
     <w:uiPriority w:val="9"/>
     <w:semiHidden/>
@@ -1018,9 +1175,9 @@
       <w:color w:val="595959" w:themeColor="text1" w:themeTint="A6"/>
     </w:rPr>
   </w:style>
-  <w:style w:type="character" w:customStyle="1" w:styleId="Ttulo7Carter">
-    <w:name w:val="Título 7 Caráter"/>
-    <w:basedOn w:val="Tipodeletrapredefinidodopargrafo"/>
+  <w:style w:type="character" w:customStyle="1" w:styleId="Ttulo7Char">
+    <w:name w:val="Título 7 Char"/>
+    <w:basedOn w:val="Fontepargpadro"/>
     <w:link w:val="Ttulo7"/>
     <w:uiPriority w:val="9"/>
     <w:semiHidden/>
@@ -1030,9 +1187,9 @@
       <w:color w:val="595959" w:themeColor="text1" w:themeTint="A6"/>
     </w:rPr>
   </w:style>
-  <w:style w:type="character" w:customStyle="1" w:styleId="Ttulo8Carter">
-    <w:name w:val="Título 8 Caráter"/>
-    <w:basedOn w:val="Tipodeletrapredefinidodopargrafo"/>
+  <w:style w:type="character" w:customStyle="1" w:styleId="Ttulo8Char">
+    <w:name w:val="Título 8 Char"/>
+    <w:basedOn w:val="Fontepargpadro"/>
     <w:link w:val="Ttulo8"/>
     <w:uiPriority w:val="9"/>
     <w:semiHidden/>
@@ -1044,9 +1201,9 @@
       <w:color w:val="272727" w:themeColor="text1" w:themeTint="D8"/>
     </w:rPr>
   </w:style>
-  <w:style w:type="character" w:customStyle="1" w:styleId="Ttulo9Carter">
-    <w:name w:val="Título 9 Caráter"/>
-    <w:basedOn w:val="Tipodeletrapredefinidodopargrafo"/>
+  <w:style w:type="character" w:customStyle="1" w:styleId="Ttulo9Char">
+    <w:name w:val="Título 9 Char"/>
+    <w:basedOn w:val="Fontepargpadro"/>
     <w:link w:val="Ttulo9"/>
     <w:uiPriority w:val="9"/>
     <w:semiHidden/>
@@ -1060,7 +1217,7 @@
     <w:name w:val="Title"/>
     <w:basedOn w:val="Normal"/>
     <w:next w:val="Normal"/>
-    <w:link w:val="TtuloCarter"/>
+    <w:link w:val="TtuloChar"/>
     <w:uiPriority w:val="10"/>
     <w:qFormat/>
     <w:rsid w:val="00626A38"/>
@@ -1076,9 +1233,9 @@
       <w:szCs w:val="56"/>
     </w:rPr>
   </w:style>
-  <w:style w:type="character" w:customStyle="1" w:styleId="TtuloCarter">
-    <w:name w:val="Título Caráter"/>
-    <w:basedOn w:val="Tipodeletrapredefinidodopargrafo"/>
+  <w:style w:type="character" w:customStyle="1" w:styleId="TtuloChar">
+    <w:name w:val="Título Char"/>
+    <w:basedOn w:val="Fontepargpadro"/>
     <w:link w:val="Ttulo"/>
     <w:uiPriority w:val="10"/>
     <w:rsid w:val="00626A38"/>
@@ -1094,7 +1251,7 @@
     <w:name w:val="Subtitle"/>
     <w:basedOn w:val="Normal"/>
     <w:next w:val="Normal"/>
-    <w:link w:val="SubttuloCarter"/>
+    <w:link w:val="SubttuloChar"/>
     <w:uiPriority w:val="11"/>
     <w:qFormat/>
     <w:rsid w:val="00626A38"/>
@@ -1111,9 +1268,9 @@
       <w:szCs w:val="28"/>
     </w:rPr>
   </w:style>
-  <w:style w:type="character" w:customStyle="1" w:styleId="SubttuloCarter">
-    <w:name w:val="Subtítulo Caráter"/>
-    <w:basedOn w:val="Tipodeletrapredefinidodopargrafo"/>
+  <w:style w:type="character" w:customStyle="1" w:styleId="SubttuloChar">
+    <w:name w:val="Subtítulo Char"/>
+    <w:basedOn w:val="Fontepargpadro"/>
     <w:link w:val="Subttulo"/>
     <w:uiPriority w:val="11"/>
     <w:rsid w:val="00626A38"/>
@@ -1129,7 +1286,7 @@
     <w:name w:val="Quote"/>
     <w:basedOn w:val="Normal"/>
     <w:next w:val="Normal"/>
-    <w:link w:val="CitaoCarter"/>
+    <w:link w:val="CitaoChar"/>
     <w:uiPriority w:val="29"/>
     <w:qFormat/>
     <w:rsid w:val="00626A38"/>
@@ -1143,9 +1300,9 @@
       <w:color w:val="404040" w:themeColor="text1" w:themeTint="BF"/>
     </w:rPr>
   </w:style>
-  <w:style w:type="character" w:customStyle="1" w:styleId="CitaoCarter">
-    <w:name w:val="Citação Caráter"/>
-    <w:basedOn w:val="Tipodeletrapredefinidodopargrafo"/>
+  <w:style w:type="character" w:customStyle="1" w:styleId="CitaoChar">
+    <w:name w:val="Citação Char"/>
+    <w:basedOn w:val="Fontepargpadro"/>
     <w:link w:val="Citao"/>
     <w:uiPriority w:val="29"/>
     <w:rsid w:val="00626A38"/>
@@ -1168,7 +1325,7 @@
   </w:style>
   <w:style w:type="character" w:styleId="nfaseIntensa">
     <w:name w:val="Intense Emphasis"/>
-    <w:basedOn w:val="Tipodeletrapredefinidodopargrafo"/>
+    <w:basedOn w:val="Fontepargpadro"/>
     <w:uiPriority w:val="21"/>
     <w:qFormat/>
     <w:rsid w:val="00626A38"/>
@@ -1182,7 +1339,7 @@
     <w:name w:val="Intense Quote"/>
     <w:basedOn w:val="Normal"/>
     <w:next w:val="Normal"/>
-    <w:link w:val="CitaoIntensaCarter"/>
+    <w:link w:val="CitaoIntensaChar"/>
     <w:uiPriority w:val="30"/>
     <w:qFormat/>
     <w:rsid w:val="00626A38"/>
@@ -1201,9 +1358,9 @@
       <w:color w:val="2F5496" w:themeColor="accent1" w:themeShade="BF"/>
     </w:rPr>
   </w:style>
-  <w:style w:type="character" w:customStyle="1" w:styleId="CitaoIntensaCarter">
-    <w:name w:val="Citação Intensa Caráter"/>
-    <w:basedOn w:val="Tipodeletrapredefinidodopargrafo"/>
+  <w:style w:type="character" w:customStyle="1" w:styleId="CitaoIntensaChar">
+    <w:name w:val="Citação Intensa Char"/>
+    <w:basedOn w:val="Fontepargpadro"/>
     <w:link w:val="CitaoIntensa"/>
     <w:uiPriority w:val="30"/>
     <w:rsid w:val="00626A38"/>
@@ -1215,7 +1372,7 @@
   </w:style>
   <w:style w:type="character" w:styleId="RefernciaIntensa">
     <w:name w:val="Intense Reference"/>
-    <w:basedOn w:val="Tipodeletrapredefinidodopargrafo"/>
+    <w:basedOn w:val="Fontepargpadro"/>
     <w:uiPriority w:val="32"/>
     <w:qFormat/>
     <w:rsid w:val="00626A38"/>
@@ -1226,6 +1383,131 @@
       <w:color w:val="2F5496" w:themeColor="accent1" w:themeShade="BF"/>
       <w:spacing w:val="5"/>
     </w:rPr>
+  </w:style>
+  <w:style w:type="table" w:styleId="Tabelacomgrade">
+    <w:name w:val="Table Grid"/>
+    <w:basedOn w:val="Tabelanormal"/>
+    <w:uiPriority w:val="39"/>
+    <w:rsid w:val="00005BF4"/>
+    <w:pPr>
+      <w:spacing w:after="0" w:line="240" w:lineRule="auto"/>
+    </w:pPr>
+    <w:tblPr>
+      <w:tblBorders>
+        <w:top w:val="single" w:sz="4" w:space="0" w:color="auto"/>
+        <w:left w:val="single" w:sz="4" w:space="0" w:color="auto"/>
+        <w:bottom w:val="single" w:sz="4" w:space="0" w:color="auto"/>
+        <w:right w:val="single" w:sz="4" w:space="0" w:color="auto"/>
+        <w:insideH w:val="single" w:sz="4" w:space="0" w:color="auto"/>
+        <w:insideV w:val="single" w:sz="4" w:space="0" w:color="auto"/>
+      </w:tblBorders>
+    </w:tblPr>
+  </w:style>
+  <w:style w:type="table" w:styleId="TabeladeGrade5Escura-nfase1">
+    <w:name w:val="Grid Table 5 Dark Accent 1"/>
+    <w:basedOn w:val="Tabelanormal"/>
+    <w:uiPriority w:val="50"/>
+    <w:rsid w:val="00005BF4"/>
+    <w:pPr>
+      <w:spacing w:after="0" w:line="240" w:lineRule="auto"/>
+    </w:pPr>
+    <w:tblPr>
+      <w:tblStyleRowBandSize w:val="1"/>
+      <w:tblStyleColBandSize w:val="1"/>
+      <w:tblBorders>
+        <w:top w:val="single" w:sz="4" w:space="0" w:color="FFFFFF" w:themeColor="background1"/>
+        <w:left w:val="single" w:sz="4" w:space="0" w:color="FFFFFF" w:themeColor="background1"/>
+        <w:bottom w:val="single" w:sz="4" w:space="0" w:color="FFFFFF" w:themeColor="background1"/>
+        <w:right w:val="single" w:sz="4" w:space="0" w:color="FFFFFF" w:themeColor="background1"/>
+        <w:insideH w:val="single" w:sz="4" w:space="0" w:color="FFFFFF" w:themeColor="background1"/>
+        <w:insideV w:val="single" w:sz="4" w:space="0" w:color="FFFFFF" w:themeColor="background1"/>
+      </w:tblBorders>
+    </w:tblPr>
+    <w:tcPr>
+      <w:shd w:val="clear" w:color="auto" w:fill="D9E2F3" w:themeFill="accent1" w:themeFillTint="33"/>
+    </w:tcPr>
+    <w:tblStylePr w:type="firstRow">
+      <w:rPr>
+        <w:b/>
+        <w:bCs/>
+        <w:color w:val="FFFFFF" w:themeColor="background1"/>
+      </w:rPr>
+      <w:tblPr/>
+      <w:tcPr>
+        <w:tcBorders>
+          <w:top w:val="single" w:sz="4" w:space="0" w:color="FFFFFF" w:themeColor="background1"/>
+          <w:left w:val="single" w:sz="4" w:space="0" w:color="FFFFFF" w:themeColor="background1"/>
+          <w:right w:val="single" w:sz="4" w:space="0" w:color="FFFFFF" w:themeColor="background1"/>
+          <w:insideH w:val="nil"/>
+          <w:insideV w:val="nil"/>
+        </w:tcBorders>
+        <w:shd w:val="clear" w:color="auto" w:fill="4472C4" w:themeFill="accent1"/>
+      </w:tcPr>
+    </w:tblStylePr>
+    <w:tblStylePr w:type="lastRow">
+      <w:rPr>
+        <w:b/>
+        <w:bCs/>
+        <w:color w:val="FFFFFF" w:themeColor="background1"/>
+      </w:rPr>
+      <w:tblPr/>
+      <w:tcPr>
+        <w:tcBorders>
+          <w:left w:val="single" w:sz="4" w:space="0" w:color="FFFFFF" w:themeColor="background1"/>
+          <w:bottom w:val="single" w:sz="4" w:space="0" w:color="FFFFFF" w:themeColor="background1"/>
+          <w:right w:val="single" w:sz="4" w:space="0" w:color="FFFFFF" w:themeColor="background1"/>
+          <w:insideH w:val="nil"/>
+          <w:insideV w:val="nil"/>
+        </w:tcBorders>
+        <w:shd w:val="clear" w:color="auto" w:fill="4472C4" w:themeFill="accent1"/>
+      </w:tcPr>
+    </w:tblStylePr>
+    <w:tblStylePr w:type="firstCol">
+      <w:rPr>
+        <w:b/>
+        <w:bCs/>
+        <w:color w:val="FFFFFF" w:themeColor="background1"/>
+      </w:rPr>
+      <w:tblPr/>
+      <w:tcPr>
+        <w:tcBorders>
+          <w:top w:val="single" w:sz="4" w:space="0" w:color="FFFFFF" w:themeColor="background1"/>
+          <w:left w:val="single" w:sz="4" w:space="0" w:color="FFFFFF" w:themeColor="background1"/>
+          <w:bottom w:val="single" w:sz="4" w:space="0" w:color="FFFFFF" w:themeColor="background1"/>
+          <w:insideV w:val="nil"/>
+        </w:tcBorders>
+        <w:shd w:val="clear" w:color="auto" w:fill="4472C4" w:themeFill="accent1"/>
+      </w:tcPr>
+    </w:tblStylePr>
+    <w:tblStylePr w:type="lastCol">
+      <w:rPr>
+        <w:b/>
+        <w:bCs/>
+        <w:color w:val="FFFFFF" w:themeColor="background1"/>
+      </w:rPr>
+      <w:tblPr/>
+      <w:tcPr>
+        <w:tcBorders>
+          <w:top w:val="single" w:sz="4" w:space="0" w:color="FFFFFF" w:themeColor="background1"/>
+          <w:bottom w:val="single" w:sz="4" w:space="0" w:color="FFFFFF" w:themeColor="background1"/>
+          <w:right w:val="single" w:sz="4" w:space="0" w:color="FFFFFF" w:themeColor="background1"/>
+          <w:insideV w:val="nil"/>
+        </w:tcBorders>
+        <w:shd w:val="clear" w:color="auto" w:fill="4472C4" w:themeFill="accent1"/>
+      </w:tcPr>
+    </w:tblStylePr>
+    <w:tblStylePr w:type="band1Vert">
+      <w:tblPr/>
+      <w:tcPr>
+        <w:shd w:val="clear" w:color="auto" w:fill="B4C6E7" w:themeFill="accent1" w:themeFillTint="66"/>
+      </w:tcPr>
+    </w:tblStylePr>
+    <w:tblStylePr w:type="band1Horz">
+      <w:tblPr/>
+      <w:tcPr>
+        <w:shd w:val="clear" w:color="auto" w:fill="B4C6E7" w:themeFill="accent1" w:themeFillTint="66"/>
+      </w:tcPr>
+    </w:tblStylePr>
   </w:style>
 </w:styles>
 </file>

</xml_diff>